<commit_message>
saved notes and lesson_04
</commit_message>
<xml_diff>
--- a/PyLesson_03/Notes.docx
+++ b/PyLesson_03/Notes.docx
@@ -87,8 +87,215 @@
           <w:szCs w:val="24"/>
         </w:rPr>
       </w:pPr>
+      <w:r>
+        <w:rPr>
+          <w:rFonts w:ascii="Times New Roman" w:hAnsi="Times New Roman" w:cs="Times New Roman"/>
+          <w:sz w:val="24"/>
+          <w:szCs w:val="24"/>
+        </w:rPr>
+        <w:t>Identifiers: unique, descriptive, separate words with capital/lowercase or underscore</w:t>
+      </w:r>
+    </w:p>
+    <w:p>
+      <w:pPr>
+        <w:pStyle w:val="ListParagraph"/>
+        <w:numPr>
+          <w:ilvl w:val="0"/>
+          <w:numId w:val="1"/>
+        </w:numPr>
+        <w:rPr>
+          <w:rFonts w:ascii="Times New Roman" w:hAnsi="Times New Roman" w:cs="Times New Roman"/>
+          <w:sz w:val="24"/>
+          <w:szCs w:val="24"/>
+        </w:rPr>
+      </w:pPr>
+      <w:proofErr w:type="spellStart"/>
+      <w:r>
+        <w:rPr>
+          <w:rFonts w:ascii="Times New Roman" w:hAnsi="Times New Roman" w:cs="Times New Roman"/>
+          <w:sz w:val="24"/>
+          <w:szCs w:val="24"/>
+        </w:rPr>
+        <w:t>functionName</w:t>
+      </w:r>
+      <w:proofErr w:type="spellEnd"/>
+      <w:r>
+        <w:rPr>
+          <w:rFonts w:ascii="Times New Roman" w:hAnsi="Times New Roman" w:cs="Times New Roman"/>
+          <w:sz w:val="24"/>
+          <w:szCs w:val="24"/>
+        </w:rPr>
+        <w:t xml:space="preserve"> () to call a function</w:t>
+      </w:r>
+    </w:p>
+    <w:p>
+      <w:pPr>
+        <w:pStyle w:val="ListParagraph"/>
+        <w:numPr>
+          <w:ilvl w:val="0"/>
+          <w:numId w:val="1"/>
+        </w:numPr>
+        <w:rPr>
+          <w:rFonts w:ascii="Times New Roman" w:hAnsi="Times New Roman" w:cs="Times New Roman"/>
+          <w:sz w:val="24"/>
+          <w:szCs w:val="24"/>
+        </w:rPr>
+      </w:pPr>
+      <w:r>
+        <w:rPr>
+          <w:rFonts w:ascii="Times New Roman" w:hAnsi="Times New Roman" w:cs="Times New Roman"/>
+          <w:sz w:val="24"/>
+          <w:szCs w:val="24"/>
+        </w:rPr>
+        <w:t>user input allows for data from user to be used in program</w:t>
+      </w:r>
+    </w:p>
+    <w:p>
+      <w:pPr>
+        <w:pStyle w:val="ListParagraph"/>
+        <w:numPr>
+          <w:ilvl w:val="1"/>
+          <w:numId w:val="1"/>
+        </w:numPr>
+        <w:rPr>
+          <w:rFonts w:ascii="Times New Roman" w:hAnsi="Times New Roman" w:cs="Times New Roman"/>
+          <w:sz w:val="24"/>
+          <w:szCs w:val="24"/>
+        </w:rPr>
+      </w:pPr>
+      <w:proofErr w:type="spellStart"/>
+      <w:r>
+        <w:rPr>
+          <w:rFonts w:ascii="Times New Roman" w:hAnsi="Times New Roman" w:cs="Times New Roman"/>
+          <w:sz w:val="24"/>
+          <w:szCs w:val="24"/>
+        </w:rPr>
+        <w:t>variableName</w:t>
+      </w:r>
+      <w:proofErr w:type="spellEnd"/>
+      <w:r>
+        <w:rPr>
+          <w:rFonts w:ascii="Times New Roman" w:hAnsi="Times New Roman" w:cs="Times New Roman"/>
+          <w:sz w:val="24"/>
+          <w:szCs w:val="24"/>
+        </w:rPr>
+        <w:t xml:space="preserve"> = input ()</w:t>
+      </w:r>
+    </w:p>
+    <w:p>
+      <w:pPr>
+        <w:pStyle w:val="ListParagraph"/>
+        <w:numPr>
+          <w:ilvl w:val="0"/>
+          <w:numId w:val="1"/>
+        </w:numPr>
+        <w:rPr>
+          <w:rFonts w:ascii="Times New Roman" w:hAnsi="Times New Roman" w:cs="Times New Roman"/>
+          <w:sz w:val="24"/>
+          <w:szCs w:val="24"/>
+        </w:rPr>
+      </w:pPr>
+      <w:r>
+        <w:rPr>
+          <w:rFonts w:ascii="Times New Roman" w:hAnsi="Times New Roman" w:cs="Times New Roman"/>
+          <w:sz w:val="24"/>
+          <w:szCs w:val="24"/>
+        </w:rPr>
+        <w:t>for numerical input</w:t>
+      </w:r>
+    </w:p>
+    <w:p>
+      <w:pPr>
+        <w:pStyle w:val="ListParagraph"/>
+        <w:numPr>
+          <w:ilvl w:val="1"/>
+          <w:numId w:val="1"/>
+        </w:numPr>
+        <w:rPr>
+          <w:rFonts w:ascii="Times New Roman" w:hAnsi="Times New Roman" w:cs="Times New Roman"/>
+          <w:sz w:val="24"/>
+          <w:szCs w:val="24"/>
+        </w:rPr>
+      </w:pPr>
+      <w:proofErr w:type="spellStart"/>
+      <w:r>
+        <w:rPr>
+          <w:rFonts w:ascii="Times New Roman" w:hAnsi="Times New Roman" w:cs="Times New Roman"/>
+          <w:sz w:val="24"/>
+          <w:szCs w:val="24"/>
+        </w:rPr>
+        <w:t>variableName</w:t>
+      </w:r>
+      <w:proofErr w:type="spellEnd"/>
+      <w:r>
+        <w:rPr>
+          <w:rFonts w:ascii="Times New Roman" w:hAnsi="Times New Roman" w:cs="Times New Roman"/>
+          <w:sz w:val="24"/>
+          <w:szCs w:val="24"/>
+        </w:rPr>
+        <w:t xml:space="preserve"> = </w:t>
+      </w:r>
+      <w:proofErr w:type="spellStart"/>
+      <w:r>
+        <w:rPr>
+          <w:rFonts w:ascii="Times New Roman" w:hAnsi="Times New Roman" w:cs="Times New Roman"/>
+          <w:sz w:val="24"/>
+          <w:szCs w:val="24"/>
+        </w:rPr>
+        <w:t>int</w:t>
+      </w:r>
+      <w:proofErr w:type="spellEnd"/>
+      <w:r>
+        <w:rPr>
+          <w:rFonts w:ascii="Times New Roman" w:hAnsi="Times New Roman" w:cs="Times New Roman"/>
+          <w:sz w:val="24"/>
+          <w:szCs w:val="24"/>
+        </w:rPr>
+        <w:t xml:space="preserve"> (input ())</w:t>
+      </w:r>
+    </w:p>
+    <w:p>
+      <w:pPr>
+        <w:pStyle w:val="ListParagraph"/>
+        <w:numPr>
+          <w:ilvl w:val="1"/>
+          <w:numId w:val="1"/>
+        </w:numPr>
+        <w:rPr>
+          <w:rFonts w:ascii="Times New Roman" w:hAnsi="Times New Roman" w:cs="Times New Roman"/>
+          <w:sz w:val="24"/>
+          <w:szCs w:val="24"/>
+        </w:rPr>
+      </w:pPr>
+      <w:r>
+        <w:rPr>
+          <w:rFonts w:ascii="Times New Roman" w:hAnsi="Times New Roman" w:cs="Times New Roman"/>
+          <w:sz w:val="24"/>
+          <w:szCs w:val="24"/>
+        </w:rPr>
+        <w:t xml:space="preserve">allows for use in </w:t>
+      </w:r>
       <w:bookmarkStart w:id="0" w:name="_GoBack"/>
       <w:bookmarkEnd w:id="0"/>
+      <w:r>
+        <w:rPr>
+          <w:rFonts w:ascii="Times New Roman" w:hAnsi="Times New Roman" w:cs="Times New Roman"/>
+          <w:sz w:val="24"/>
+          <w:szCs w:val="24"/>
+        </w:rPr>
+        <w:t>mathematical functions</w:t>
+      </w:r>
+    </w:p>
+    <w:p>
+      <w:pPr>
+        <w:pStyle w:val="ListParagraph"/>
+        <w:ind w:left="1440"/>
+        <w:rPr>
+          <w:rFonts w:ascii="Times New Roman" w:hAnsi="Times New Roman" w:cs="Times New Roman"/>
+          <w:sz w:val="24"/>
+          <w:szCs w:val="24"/>
+        </w:rPr>
+      </w:pPr>
     </w:p>
     <w:sectPr>
       <w:pgSz w:w="12240" w:h="15840"/>
@@ -118,7 +325,7 @@
         <w:rFonts w:ascii="Symbol" w:hAnsi="Symbol" w:hint="default"/>
       </w:rPr>
     </w:lvl>
-    <w:lvl w:ilvl="1" w:tplc="04090003" w:tentative="1">
+    <w:lvl w:ilvl="1" w:tplc="04090003">
       <w:start w:val="1"/>
       <w:numFmt w:val="bullet"/>
       <w:lvlText w:val="o"/>

</xml_diff>